<commit_message>
Submitted week 5 DQs
</commit_message>
<xml_diff>
--- a/week5_dir/DQ1_dir/ELangit_week5_DQ1.docx
+++ b/week5_dir/DQ1_dir/ELangit_week5_DQ1.docx
@@ -15,7 +15,19 @@
         <w:t>“Open source” refers to software that can be used, distributed, and modified free of charge with very few restrictions (Open Source Initiative, 2014)</w:t>
       </w:r>
       <w:r>
-        <w:t>. Popular examples of open source software are Linux, Apache</w:t>
+        <w:t xml:space="preserve">. Popular examples of open source software are </w:t>
+      </w:r>
+      <w:r>
+        <w:t xml:space="preserve">the </w:t>
+      </w:r>
+      <w:r>
+        <w:t>Linux</w:t>
+      </w:r>
+      <w:r>
+        <w:t xml:space="preserve"> operating system</w:t>
+      </w:r>
+      <w:r>
+        <w:t>, Apache</w:t>
       </w:r>
       <w:r>
         <w:t xml:space="preserve"> HTTP Server</w:t>
@@ -30,7 +42,13 @@
         <w:t>.</w:t>
       </w:r>
       <w:r>
-        <w:t xml:space="preserve"> Many open source software are registered using the GNU General Public License (GPL). The Apache HTTP Server, utilizes their own license, which is compatible with the GNU GPL (Apache Software Foundation, 2012).</w:t>
+        <w:t xml:space="preserve"> Many open source software are registered using the GNU General Public License (GPL). The Apache HTTP Server, utilizes </w:t>
+      </w:r>
+      <w:r>
+        <w:t>its</w:t>
+      </w:r>
+      <w:r>
+        <w:t xml:space="preserve"> own license, which is compatible with the GNU GPL (Apache Software Foundation, 2012).</w:t>
       </w:r>
       <w:r>
         <w:t xml:space="preserve"> </w:t>
@@ -45,7 +63,7 @@
         <w:t xml:space="preserve"> anyon</w:t>
       </w:r>
       <w:r>
-        <w:t>e to modify it, and it be free</w:t>
+        <w:t>e to modify it, and be free</w:t>
       </w:r>
       <w:r>
         <w:t xml:space="preserve"> of charge</w:t>
@@ -86,7 +104,19 @@
         <w:t xml:space="preserve"> that it is free.</w:t>
       </w:r>
       <w:r>
-        <w:t xml:space="preserve"> An organization or individual does without the financial resources to acquire proprietary software such as Oracle Database and IBM’s HTTP Server when they can be had for free.</w:t>
+        <w:t xml:space="preserve"> An organization or individual without the financial resources to acquire proprietary software such as Oracle Database and IBM’s HTTP Server </w:t>
+      </w:r>
+      <w:r>
+        <w:t xml:space="preserve">can instead acquire the </w:t>
+      </w:r>
+      <w:r>
+        <w:t>free</w:t>
+      </w:r>
+      <w:r>
+        <w:t xml:space="preserve"> alternative option</w:t>
+      </w:r>
+      <w:r>
+        <w:t>.</w:t>
       </w:r>
       <w:r>
         <w:t xml:space="preserve"> Second, the availability of the source code of this type of </w:t>
@@ -152,7 +182,13 @@
         <w:t>It has been my experience that open sourc</w:t>
       </w:r>
       <w:r>
-        <w:t xml:space="preserve">e software is poorly documented, and I have been many times reliant on </w:t>
+        <w:t xml:space="preserve">e software is </w:t>
+      </w:r>
+      <w:r>
+        <w:t xml:space="preserve">often </w:t>
+      </w:r>
+      <w:r>
+        <w:t xml:space="preserve">poorly documented, and I have been many times reliant on </w:t>
       </w:r>
       <w:r>
         <w:t xml:space="preserve">resources such as online discussion forums. </w:t>
@@ -224,14 +260,14 @@
         <w:t>For mission or safety critical applications, I would advise</w:t>
       </w:r>
       <w:r>
-        <w:t xml:space="preserve"> caution when choosing to integrate “free” software into one’</w:t>
-      </w:r>
-      <w:r>
-        <w:t xml:space="preserve">s organization. </w:t>
+        <w:t xml:space="preserve"> </w:t>
       </w:r>
       <w:r>
         <w:lastRenderedPageBreak/>
-        <w:t xml:space="preserve">Tradeoffs must inevitably be made in terms of </w:t>
+        <w:t>caution when choosing to integrate “free” software into one’</w:t>
+      </w:r>
+      <w:r>
+        <w:t xml:space="preserve">s organization. Tradeoffs must inevitably be made in terms of </w:t>
       </w:r>
       <w:r>
         <w:t>support and financial resources available.</w:t>
@@ -240,11 +276,17 @@
     <w:p/>
     <w:p>
       <w:r>
-        <w:t>References:</w:t>
+        <w:t>REFERENCES</w:t>
+      </w:r>
+      <w:r>
+        <w:t>:</w:t>
       </w:r>
     </w:p>
     <w:p/>
     <w:p>
+      <w:pPr>
+        <w:ind w:left="720"/>
+      </w:pPr>
       <w:r>
         <w:t xml:space="preserve">Apache Software Foundation (2012) </w:t>
       </w:r>
@@ -257,7 +299,7 @@
       <w:r>
         <w:t xml:space="preserve">[Online]. Available from: </w:t>
       </w:r>
-      <w:hyperlink r:id="rId5" w:history="1">
+      <w:hyperlink r:id="rId7" w:history="1">
         <w:r>
           <w:rPr>
             <w:rStyle w:val="Hyperlink"/>
@@ -269,8 +311,15 @@
         <w:t xml:space="preserve"> (Accessed: 14 June 2014)</w:t>
       </w:r>
     </w:p>
-    <w:p/>
-    <w:p>
+    <w:p>
+      <w:pPr>
+        <w:ind w:left="720"/>
+      </w:pPr>
+    </w:p>
+    <w:p>
+      <w:pPr>
+        <w:ind w:left="720"/>
+      </w:pPr>
       <w:r>
         <w:t>Hammond, S</w:t>
       </w:r>
@@ -296,8 +345,15 @@
         <w:t>, 26, 6, pp. 12-14, Computers &amp; Applied Sciences Complete, EBSCOhost, viewed 14 June 2014.</w:t>
       </w:r>
     </w:p>
-    <w:p/>
-    <w:p>
+    <w:p>
+      <w:pPr>
+        <w:ind w:left="720"/>
+      </w:pPr>
+    </w:p>
+    <w:p>
+      <w:pPr>
+        <w:ind w:left="720"/>
+      </w:pPr>
       <w:r>
         <w:t>Koru, G</w:t>
       </w:r>
@@ -341,8 +397,15 @@
         <w:t>, 9, 2, pp. 17-31, Library, Information Science &amp; Technology Abstracts, EBSCOhost, viewed 15 June 2014.</w:t>
       </w:r>
     </w:p>
-    <w:p/>
-    <w:p>
+    <w:p>
+      <w:pPr>
+        <w:ind w:left="720"/>
+      </w:pPr>
+    </w:p>
+    <w:p>
+      <w:pPr>
+        <w:ind w:left="720"/>
+      </w:pPr>
       <w:r>
         <w:t xml:space="preserve">Opensource.com (2014) </w:t>
       </w:r>
@@ -358,7 +421,7 @@
       <w:r>
         <w:t xml:space="preserve"> [Online]. Available from: </w:t>
       </w:r>
-      <w:hyperlink r:id="rId6" w:history="1">
+      <w:hyperlink r:id="rId8" w:history="1">
         <w:r>
           <w:rPr>
             <w:rStyle w:val="Hyperlink"/>
@@ -370,8 +433,15 @@
         <w:t xml:space="preserve"> (Accessed: 14 June 2014)</w:t>
       </w:r>
     </w:p>
-    <w:p/>
-    <w:p>
+    <w:p>
+      <w:pPr>
+        <w:ind w:left="720"/>
+      </w:pPr>
+    </w:p>
+    <w:p>
+      <w:pPr>
+        <w:ind w:left="720"/>
+      </w:pPr>
       <w:r>
         <w:t xml:space="preserve">Open Source Initiative (2014) </w:t>
       </w:r>
@@ -384,7 +454,7 @@
       <w:r>
         <w:t xml:space="preserve">[Online]. Available from: </w:t>
       </w:r>
-      <w:hyperlink r:id="rId7" w:history="1">
+      <w:hyperlink r:id="rId9" w:history="1">
         <w:r>
           <w:rPr>
             <w:rStyle w:val="Hyperlink"/>
@@ -396,8 +466,15 @@
         <w:t xml:space="preserve"> (Accessed: 14 June 2014)</w:t>
       </w:r>
     </w:p>
-    <w:p/>
-    <w:p>
+    <w:p>
+      <w:pPr>
+        <w:ind w:left="720"/>
+      </w:pPr>
+    </w:p>
+    <w:p>
+      <w:pPr>
+        <w:ind w:left="720"/>
+      </w:pPr>
       <w:r>
         <w:t>University of Liverpool/Laureate Online Education (</w:t>
       </w:r>
@@ -417,27 +494,28 @@
         <w:rPr>
           <w:i/>
         </w:rPr>
-        <w:t>4</w:t>
-      </w:r>
-      <w:r>
-        <w:t xml:space="preserve"> [Online]. Available from: University of Liverpool/Laureate Online Education Blackboard (Accessed: </w:t>
-      </w:r>
-      <w:r>
-        <w:t>12</w:t>
-      </w:r>
-      <w:r>
-        <w:t xml:space="preserve"> </w:t>
-      </w:r>
-      <w:r>
-        <w:t>June 2014</w:t>
-      </w:r>
-      <w:r>
-        <w:t>).</w:t>
+        <w:t>5</w:t>
       </w:r>
       <w:bookmarkStart w:id="0" w:name="_GoBack"/>
       <w:bookmarkEnd w:id="0"/>
+      <w:r>
+        <w:t xml:space="preserve"> [Online]. Available from: University of Liverpool/Laureate Online Education Blackboard (Accessed: </w:t>
+      </w:r>
+      <w:r>
+        <w:t>12</w:t>
+      </w:r>
+      <w:r>
+        <w:t xml:space="preserve"> </w:t>
+      </w:r>
+      <w:r>
+        <w:t>June 2014</w:t>
+      </w:r>
+      <w:r>
+        <w:t>).</w:t>
+      </w:r>
     </w:p>
     <w:sectPr>
+      <w:headerReference w:type="default" r:id="rId10"/>
       <w:pgSz w:w="12240" w:h="15840"/>
       <w:pgMar w:top="1440" w:right="1800" w:bottom="1440" w:left="1800" w:header="720" w:footer="720" w:gutter="0"/>
       <w:cols w:space="720"/>
@@ -445,6 +523,64 @@
     </w:sectPr>
   </w:body>
 </w:document>
+</file>
+
+<file path=word/endnotes.xml><?xml version="1.0" encoding="utf-8"?>
+<w:endnotes xmlns:wpc="http://schemas.microsoft.com/office/word/2010/wordprocessingCanvas" xmlns:mo="http://schemas.microsoft.com/office/mac/office/2008/main" xmlns:mc="http://schemas.openxmlformats.org/markup-compatibility/2006" xmlns:mv="urn:schemas-microsoft-com:mac:vml" xmlns:o="urn:schemas-microsoft-com:office:office" xmlns:r="http://schemas.openxmlformats.org/officeDocument/2006/relationships" xmlns:m="http://schemas.openxmlformats.org/officeDocument/2006/math" xmlns:v="urn:schemas-microsoft-com:vml" xmlns:wp14="http://schemas.microsoft.com/office/word/2010/wordprocessingDrawing" xmlns:wp="http://schemas.openxmlformats.org/drawingml/2006/wordprocessingDrawing" xmlns:w10="urn:schemas-microsoft-com:office:word" xmlns:w="http://schemas.openxmlformats.org/wordprocessingml/2006/main" xmlns:w14="http://schemas.microsoft.com/office/word/2010/wordml" xmlns:wpg="http://schemas.microsoft.com/office/word/2010/wordprocessingGroup" xmlns:wpi="http://schemas.microsoft.com/office/word/2010/wordprocessingInk" xmlns:wne="http://schemas.microsoft.com/office/word/2006/wordml" xmlns:wps="http://schemas.microsoft.com/office/word/2010/wordprocessingShape" mc:Ignorable="w14 wp14">
+  <w:endnote w:type="separator" w:id="-1">
+    <w:p>
+      <w:r>
+        <w:separator/>
+      </w:r>
+    </w:p>
+  </w:endnote>
+  <w:endnote w:type="continuationSeparator" w:id="0">
+    <w:p>
+      <w:r>
+        <w:continuationSeparator/>
+      </w:r>
+    </w:p>
+  </w:endnote>
+</w:endnotes>
+</file>
+
+<file path=word/footnotes.xml><?xml version="1.0" encoding="utf-8"?>
+<w:footnotes xmlns:wpc="http://schemas.microsoft.com/office/word/2010/wordprocessingCanvas" xmlns:mo="http://schemas.microsoft.com/office/mac/office/2008/main" xmlns:mc="http://schemas.openxmlformats.org/markup-compatibility/2006" xmlns:mv="urn:schemas-microsoft-com:mac:vml" xmlns:o="urn:schemas-microsoft-com:office:office" xmlns:r="http://schemas.openxmlformats.org/officeDocument/2006/relationships" xmlns:m="http://schemas.openxmlformats.org/officeDocument/2006/math" xmlns:v="urn:schemas-microsoft-com:vml" xmlns:wp14="http://schemas.microsoft.com/office/word/2010/wordprocessingDrawing" xmlns:wp="http://schemas.openxmlformats.org/drawingml/2006/wordprocessingDrawing" xmlns:w10="urn:schemas-microsoft-com:office:word" xmlns:w="http://schemas.openxmlformats.org/wordprocessingml/2006/main" xmlns:w14="http://schemas.microsoft.com/office/word/2010/wordml" xmlns:wpg="http://schemas.microsoft.com/office/word/2010/wordprocessingGroup" xmlns:wpi="http://schemas.microsoft.com/office/word/2010/wordprocessingInk" xmlns:wne="http://schemas.microsoft.com/office/word/2006/wordml" xmlns:wps="http://schemas.microsoft.com/office/word/2010/wordprocessingShape" mc:Ignorable="w14 wp14">
+  <w:footnote w:type="separator" w:id="-1">
+    <w:p>
+      <w:r>
+        <w:separator/>
+      </w:r>
+    </w:p>
+  </w:footnote>
+  <w:footnote w:type="continuationSeparator" w:id="0">
+    <w:p>
+      <w:r>
+        <w:continuationSeparator/>
+      </w:r>
+    </w:p>
+  </w:footnote>
+</w:footnotes>
+</file>
+
+<file path=word/header1.xml><?xml version="1.0" encoding="utf-8"?>
+<w:hdr xmlns:wpc="http://schemas.microsoft.com/office/word/2010/wordprocessingCanvas" xmlns:mo="http://schemas.microsoft.com/office/mac/office/2008/main" xmlns:mc="http://schemas.openxmlformats.org/markup-compatibility/2006" xmlns:mv="urn:schemas-microsoft-com:mac:vml" xmlns:o="urn:schemas-microsoft-com:office:office" xmlns:r="http://schemas.openxmlformats.org/officeDocument/2006/relationships" xmlns:m="http://schemas.openxmlformats.org/officeDocument/2006/math" xmlns:v="urn:schemas-microsoft-com:vml" xmlns:wp14="http://schemas.microsoft.com/office/word/2010/wordprocessingDrawing" xmlns:wp="http://schemas.openxmlformats.org/drawingml/2006/wordprocessingDrawing" xmlns:w10="urn:schemas-microsoft-com:office:word" xmlns:w="http://schemas.openxmlformats.org/wordprocessingml/2006/main" xmlns:w14="http://schemas.microsoft.com/office/word/2010/wordml" xmlns:wpg="http://schemas.microsoft.com/office/word/2010/wordprocessingGroup" xmlns:wpi="http://schemas.microsoft.com/office/word/2010/wordprocessingInk" xmlns:wne="http://schemas.microsoft.com/office/word/2006/wordml" xmlns:wps="http://schemas.microsoft.com/office/word/2010/wordprocessingShape" mc:Ignorable="w14 wp14">
+  <w:p>
+    <w:pPr>
+      <w:pStyle w:val="Header"/>
+    </w:pPr>
+    <w:r>
+      <w:t>Emanuel Langit</w:t>
+    </w:r>
+    <w:r>
+      <w:tab/>
+    </w:r>
+    <w:r>
+      <w:tab/>
+      <w:t>Week 5 DQ1</w:t>
+    </w:r>
+  </w:p>
+</w:hdr>
 </file>
 
 <file path=word/styles.xml><?xml version="1.0" encoding="utf-8"?>
@@ -640,6 +776,48 @@
       <w:color w:val="0000FF"/>
       <w:u w:val="single"/>
     </w:rPr>
+  </w:style>
+  <w:style w:type="paragraph" w:styleId="Header">
+    <w:name w:val="header"/>
+    <w:basedOn w:val="Normal"/>
+    <w:link w:val="HeaderChar"/>
+    <w:uiPriority w:val="99"/>
+    <w:unhideWhenUsed/>
+    <w:rsid w:val="00FC3614"/>
+    <w:pPr>
+      <w:tabs>
+        <w:tab w:val="center" w:pos="4320"/>
+        <w:tab w:val="right" w:pos="8640"/>
+      </w:tabs>
+    </w:pPr>
+  </w:style>
+  <w:style w:type="character" w:customStyle="1" w:styleId="HeaderChar">
+    <w:name w:val="Header Char"/>
+    <w:basedOn w:val="DefaultParagraphFont"/>
+    <w:link w:val="Header"/>
+    <w:uiPriority w:val="99"/>
+    <w:rsid w:val="00FC3614"/>
+  </w:style>
+  <w:style w:type="paragraph" w:styleId="Footer">
+    <w:name w:val="footer"/>
+    <w:basedOn w:val="Normal"/>
+    <w:link w:val="FooterChar"/>
+    <w:uiPriority w:val="99"/>
+    <w:unhideWhenUsed/>
+    <w:rsid w:val="00FC3614"/>
+    <w:pPr>
+      <w:tabs>
+        <w:tab w:val="center" w:pos="4320"/>
+        <w:tab w:val="right" w:pos="8640"/>
+      </w:tabs>
+    </w:pPr>
+  </w:style>
+  <w:style w:type="character" w:customStyle="1" w:styleId="FooterChar">
+    <w:name w:val="Footer Char"/>
+    <w:basedOn w:val="DefaultParagraphFont"/>
+    <w:link w:val="Footer"/>
+    <w:uiPriority w:val="99"/>
+    <w:rsid w:val="00FC3614"/>
   </w:style>
 </w:styles>
 </file>
@@ -837,6 +1015,48 @@
       <w:color w:val="0000FF"/>
       <w:u w:val="single"/>
     </w:rPr>
+  </w:style>
+  <w:style w:type="paragraph" w:styleId="Header">
+    <w:name w:val="header"/>
+    <w:basedOn w:val="Normal"/>
+    <w:link w:val="HeaderChar"/>
+    <w:uiPriority w:val="99"/>
+    <w:unhideWhenUsed/>
+    <w:rsid w:val="00FC3614"/>
+    <w:pPr>
+      <w:tabs>
+        <w:tab w:val="center" w:pos="4320"/>
+        <w:tab w:val="right" w:pos="8640"/>
+      </w:tabs>
+    </w:pPr>
+  </w:style>
+  <w:style w:type="character" w:customStyle="1" w:styleId="HeaderChar">
+    <w:name w:val="Header Char"/>
+    <w:basedOn w:val="DefaultParagraphFont"/>
+    <w:link w:val="Header"/>
+    <w:uiPriority w:val="99"/>
+    <w:rsid w:val="00FC3614"/>
+  </w:style>
+  <w:style w:type="paragraph" w:styleId="Footer">
+    <w:name w:val="footer"/>
+    <w:basedOn w:val="Normal"/>
+    <w:link w:val="FooterChar"/>
+    <w:uiPriority w:val="99"/>
+    <w:unhideWhenUsed/>
+    <w:rsid w:val="00FC3614"/>
+    <w:pPr>
+      <w:tabs>
+        <w:tab w:val="center" w:pos="4320"/>
+        <w:tab w:val="right" w:pos="8640"/>
+      </w:tabs>
+    </w:pPr>
+  </w:style>
+  <w:style w:type="character" w:customStyle="1" w:styleId="FooterChar">
+    <w:name w:val="Footer Char"/>
+    <w:basedOn w:val="DefaultParagraphFont"/>
+    <w:link w:val="Footer"/>
+    <w:uiPriority w:val="99"/>
+    <w:rsid w:val="00FC3614"/>
   </w:style>
 </w:styles>
 </file>

</xml_diff>